<commit_message>
Definición del proyecto e Informe ejecutivo subido
También se subió el informe técnico que corresponde a la actividad 1.4 pero este aún necesita modificaciones.
</commit_message>
<xml_diff>
--- a/Fase 1/Evidencias Grupales/1.5_GuiaEstudiante_Fase 1_Definicion Proyecto APT.docx
+++ b/Fase 1/Evidencias Grupales/1.5_GuiaEstudiante_Fase 1_Definicion Proyecto APT.docx
@@ -221,47 +221,91 @@
               </wp:anchor>
             </w:drawing>
           </mc:Choice>
-          <mc:Fallback xmlns:cr="http://schemas.microsoft.com/office/comments/2020/reactions" xmlns="http://schemas.microsoft.com/office/tasks/2019/documenttasks" xmlns:dgm="http://schemas.openxmlformats.org/drawingml/2006/diagram" xmlns:lc="http://schemas.openxmlformats.org/drawingml/2006/lockedCanvas" xmlns:c="http://schemas.openxmlformats.org/drawingml/2006/chart" xmlns:pic="http://schemas.openxmlformats.org/drawingml/2006/picture" xmlns:a="http://schemas.openxmlformats.org/drawingml/2006/main" xmlns:sl="http://schemas.openxmlformats.org/schemaLibrary/2006/main">
-            <w:drawing>
-              <wp:anchor allowOverlap="1" behindDoc="0" distB="0" distT="0" distL="114300" distR="114300" hidden="0" layoutInCell="1" locked="0" relativeHeight="0" simplePos="0">
-                <wp:simplePos x="0" y="0"/>
-                <wp:positionH relativeFrom="column">
-                  <wp:posOffset>-419099</wp:posOffset>
-                </wp:positionH>
-                <wp:positionV relativeFrom="paragraph">
-                  <wp:posOffset>25400</wp:posOffset>
-                </wp:positionV>
-                <wp:extent cx="6580505" cy="1486535"/>
-                <wp:effectExtent b="0" l="0" r="0" t="0"/>
-                <wp:wrapNone/>
-                <wp:docPr id="50" name="image3.png"/>
-                <a:graphic>
-                  <a:graphicData uri="http://schemas.openxmlformats.org/drawingml/2006/picture">
-                    <pic:pic>
-                      <pic:nvPicPr>
-                        <pic:cNvPr id="0" name="image3.png"/>
-                        <pic:cNvPicPr preferRelativeResize="0"/>
-                      </pic:nvPicPr>
-                      <pic:blipFill>
-                        <a:blip r:embed="rId8"/>
-                        <a:srcRect/>
-                        <a:stretch>
-                          <a:fillRect/>
-                        </a:stretch>
-                      </pic:blipFill>
-                      <pic:spPr>
-                        <a:xfrm>
-                          <a:off x="0" y="0"/>
-                          <a:ext cx="6580505" cy="1486535"/>
-                        </a:xfrm>
-                        <a:prstGeom prst="rect"/>
-                        <a:ln/>
-                      </pic:spPr>
-                    </pic:pic>
-                  </a:graphicData>
-                </a:graphic>
-              </wp:anchor>
-            </w:drawing>
+          <mc:Fallback>
+            <w:pict>
+              <v:group w14:anchorId="2459C11B" id="Grupo 50" o:spid="_x0000_s1026" style="position:absolute;left:0;text-align:left;margin-left:-33pt;margin-top:2pt;width:518.15pt;height:117.05pt;z-index:251658240" coordorigin="20557,30367" coordsize="65805,14865" o:gfxdata="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">
+                <v:group id="Grupo 1364238890" o:spid="_x0000_s1027" style="position:absolute;left:20557;top:30367;width:65805;height:14865" coordorigin="20557,30367" coordsize="65805,14865" o:gfxdata="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">
+                  <v:rect id="Rectángulo 815195345" o:spid="_x0000_s1028" style="position:absolute;left:20557;top:30367;width:65805;height:14865;visibility:visible;mso-wrap-style:square;v-text-anchor:middle" o:gfxdata="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" filled="f" stroked="f">
+                    <v:textbox inset="2.53958mm,2.53958mm,2.53958mm,2.53958mm">
+                      <w:txbxContent>
+                        <w:p>
+                          <w:pPr>
+                            <w:spacing w:after="0" w:line="240" w:lineRule="auto"/>
+                            <w:textDirection w:val="btLr"/>
+                          </w:pPr>
+                        </w:p>
+                      </w:txbxContent>
+                    </v:textbox>
+                  </v:rect>
+                  <v:group id="Grupo 270029333" o:spid="_x0000_s1029" style="position:absolute;left:20557;top:30367;width:65805;height:14865" coordsize="59034,14868" o:gfxdata="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">
+                    <v:rect id="Rectángulo 1685019225" o:spid="_x0000_s1030" style="position:absolute;width:59034;height:14868;visibility:visible;mso-wrap-style:square;v-text-anchor:middle" o:gfxdata="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" filled="f" stroked="f">
+                      <v:textbox inset="2.53958mm,2.53958mm,2.53958mm,2.53958mm">
+                        <w:txbxContent>
+                          <w:p>
+                            <w:pPr>
+                              <w:spacing w:after="0" w:line="240" w:lineRule="auto"/>
+                              <w:textDirection w:val="btLr"/>
+                            </w:pPr>
+                          </w:p>
+                        </w:txbxContent>
+                      </v:textbox>
+                    </v:rect>
+                    <v:rect id="Rectángulo 289415345" o:spid="_x0000_s1031" style="position:absolute;left:10247;top:2391;width:48787;height:12363;visibility:visible;mso-wrap-style:square;v-text-anchor:top" o:gfxdata="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" filled="f" stroked="f">
+                      <v:textbox inset="2.53958mm,1.2694mm,2.53958mm,1.2694mm">
+                        <w:txbxContent>
+                          <w:p>
+                            <w:pPr>
+                              <w:spacing w:after="0" w:line="240" w:lineRule="auto"/>
+                              <w:textDirection w:val="btLr"/>
+                            </w:pPr>
+                          </w:p>
+                          <w:p>
+                            <w:pPr>
+                              <w:spacing w:after="0" w:line="240" w:lineRule="auto"/>
+                              <w:textDirection w:val="btLr"/>
+                            </w:pPr>
+                            <w:r>
+                              <w:rPr>
+                                <w:b/>
+                                <w:color w:val="1F3864"/>
+                                <w:sz w:val="48"/>
+                              </w:rPr>
+                              <w:t xml:space="preserve">Guía1. Definición Proyecto APT </w:t>
+                            </w:r>
+                          </w:p>
+                          <w:p>
+                            <w:pPr>
+                              <w:spacing w:after="0" w:line="240" w:lineRule="auto"/>
+                              <w:textDirection w:val="btLr"/>
+                            </w:pPr>
+                            <w:r>
+                              <w:rPr>
+                                <w:b/>
+                                <w:color w:val="1F3864"/>
+                                <w:sz w:val="48"/>
+                              </w:rPr>
+                              <w:t>Asignatura Capstone</w:t>
+                            </w:r>
+                          </w:p>
+                        </w:txbxContent>
+                      </v:textbox>
+                    </v:rect>
+                    <v:rect id="Rectángulo 1723155163" o:spid="_x0000_s1032" style="position:absolute;width:9931;height:14868;visibility:visible;mso-wrap-style:square;v-text-anchor:middle" o:gfxdata="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" fillcolor="#1f3864" stroked="f">
+                      <v:textbox inset="2.53958mm,2.53958mm,2.53958mm,2.53958mm">
+                        <w:txbxContent>
+                          <w:p>
+                            <w:pPr>
+                              <w:spacing w:after="0" w:line="240" w:lineRule="auto"/>
+                              <w:textDirection w:val="btLr"/>
+                            </w:pPr>
+                          </w:p>
+                        </w:txbxContent>
+                      </v:textbox>
+                    </v:rect>
+                  </v:group>
+                </v:group>
+              </v:group>
+            </w:pict>
           </mc:Fallback>
         </mc:AlternateContent>
       </w:r>
@@ -1306,56 +1350,7 @@
                 <w:sz w:val="20"/>
                 <w:szCs w:val="20"/>
               </w:rPr>
-              <w:t>E</w:t>
-            </w:r>
-            <w:r>
-              <w:rPr>
-                <w:sz w:val="20"/>
-                <w:szCs w:val="20"/>
-              </w:rPr>
-              <w:t xml:space="preserve">l inglés es el idioma principal en la industria tecnológica y </w:t>
-            </w:r>
-            <w:r>
-              <w:rPr>
-                <w:sz w:val="20"/>
-                <w:szCs w:val="20"/>
-              </w:rPr>
-              <w:t xml:space="preserve">nos ofrece oportunidades </w:t>
-            </w:r>
-            <w:r>
-              <w:rPr>
-                <w:sz w:val="20"/>
-                <w:szCs w:val="20"/>
-              </w:rPr>
-              <w:t>para colaborar con equipos internacionales</w:t>
-            </w:r>
-            <w:r>
-              <w:rPr>
-                <w:sz w:val="20"/>
-                <w:szCs w:val="20"/>
-              </w:rPr>
-              <w:t>. Además de esto,</w:t>
-            </w:r>
-            <w:r>
-              <w:rPr>
-                <w:sz w:val="20"/>
-                <w:szCs w:val="20"/>
-              </w:rPr>
-              <w:t xml:space="preserve"> </w:t>
-            </w:r>
-            <w:r>
-              <w:rPr>
-                <w:sz w:val="20"/>
-                <w:szCs w:val="20"/>
-              </w:rPr>
-              <w:t xml:space="preserve">como estudiantes de informática, </w:t>
-            </w:r>
-            <w:r>
-              <w:rPr>
-                <w:sz w:val="20"/>
-                <w:szCs w:val="20"/>
-              </w:rPr>
-              <w:t>mejorar nuestras habilidades de inglés no solo beneficia nuestro perfil, sino también a las empresas de tecnología en un mundo cada vez más globalizado.</w:t>
+              <w:t>El inglés es el idioma principal en la industria tecnológica y nos ofrece oportunidades para colaborar con equipos internacionales. Además de esto, como estudiantes de informática, mejorar nuestras habilidades de inglés no solo beneficia nuestro perfil, sino también a las empresas de tecnología en un mundo cada vez más globalizado.</w:t>
             </w:r>
           </w:p>
           <w:p>
@@ -1458,15 +1453,13 @@
               </w:rPr>
               <w:t>, el cual el profesor de cada sección podrá ir visualizando y retroalimentando.</w:t>
             </w:r>
-          </w:p>
-          <w:p>
-            <w:pPr>
-              <w:jc w:val="both"/>
-              <w:rPr>
-                <w:sz w:val="20"/>
-                <w:szCs w:val="20"/>
-              </w:rPr>
-            </w:pPr>
+            <w:r>
+              <w:rPr>
+                <w:sz w:val="20"/>
+                <w:szCs w:val="20"/>
+              </w:rPr>
+              <w:t xml:space="preserve"> Además de poder subir videos de apoyo o explicativos.</w:t>
+            </w:r>
           </w:p>
         </w:tc>
       </w:tr>
@@ -1575,32 +1568,42 @@
                 <w:sz w:val="20"/>
                 <w:szCs w:val="20"/>
               </w:rPr>
-              <w:t>Nuestros intereses profesionales incluyen el uso de la tecnología para abordar desafíos en un entorno globalizado y multicultural, así como la mejora continua de habilidades lingüísticas para comunicarnos efectivamente en este contexto.</w:t>
-            </w:r>
-          </w:p>
-          <w:p>
-            <w:pPr>
-              <w:jc w:val="both"/>
-              <w:rPr>
-                <w:sz w:val="20"/>
-                <w:szCs w:val="20"/>
-              </w:rPr>
-            </w:pPr>
-          </w:p>
-          <w:p>
-            <w:pPr>
-              <w:jc w:val="both"/>
-              <w:rPr>
-                <w:sz w:val="20"/>
-                <w:szCs w:val="20"/>
-              </w:rPr>
-            </w:pPr>
-            <w:r>
-              <w:rPr>
-                <w:sz w:val="20"/>
-                <w:szCs w:val="20"/>
-              </w:rPr>
-              <w:t>El proyecto APT propuesto, que se centra en el desarrollo de una plataforma de aprendizaje de inglés especializada para ingenieros en informática, refleja estos intereses al combinar la tecnología con la mejora del idioma inglés, lo cual es esencial para nuestra carrera profesional en un campo tan internacional como la ingeniería en informática.</w:t>
+              <w:t>Nuestro</w:t>
+            </w:r>
+            <w:r>
+              <w:rPr>
+                <w:sz w:val="20"/>
+                <w:szCs w:val="20"/>
+              </w:rPr>
+              <w:t xml:space="preserve"> proyecto APT refleja </w:t>
+            </w:r>
+            <w:r>
+              <w:rPr>
+                <w:sz w:val="20"/>
+                <w:szCs w:val="20"/>
+              </w:rPr>
+              <w:t>nuestros</w:t>
+            </w:r>
+            <w:r>
+              <w:rPr>
+                <w:sz w:val="20"/>
+                <w:szCs w:val="20"/>
+              </w:rPr>
+              <w:t xml:space="preserve"> intereses al combinar la tecnología con la </w:t>
+            </w:r>
+            <w:r>
+              <w:rPr>
+                <w:sz w:val="20"/>
+                <w:szCs w:val="20"/>
+              </w:rPr>
+              <w:t>enseñanza</w:t>
+            </w:r>
+            <w:r>
+              <w:rPr>
+                <w:sz w:val="20"/>
+                <w:szCs w:val="20"/>
+              </w:rPr>
+              <w:t>.</w:t>
             </w:r>
           </w:p>
           <w:p>
@@ -1637,7 +1640,15 @@
                 <w:sz w:val="20"/>
                 <w:szCs w:val="20"/>
               </w:rPr>
-              <w:t>Mejorará nuestra capacidad para comunicarnos en inglés en un contexto laboral específico, como la ingeniería en informática, lo que nos permitirá colaborar más efectivamente en equipos internacionales y comunicarnos con clientes y socios extranjeros.</w:t>
+              <w:t xml:space="preserve">Mejorará nuestra capacidad para comunicarnos en inglés en un contexto laboral específico, como la ingeniería en informática, lo que nos permitirá </w:t>
+            </w:r>
+            <w:r>
+              <w:rPr>
+                <w:sz w:val="20"/>
+                <w:szCs w:val="20"/>
+              </w:rPr>
+              <w:lastRenderedPageBreak/>
+              <w:t>colaborar más efectivamente en equipos internacionales y comunicarnos con clientes y socios extranjeros.</w:t>
             </w:r>
           </w:p>
           <w:p>
@@ -1658,6 +1669,42 @@
                 <w:szCs w:val="20"/>
               </w:rPr>
               <w:t>Ampliará nuestras habilidades técnicas al involucrarnos en el desarrollo de una plataforma de tecnología educativa, lo que nos proporcionará experiencia práctica en el diseño y la implementación de soluciones tecnológicas innovadoras.</w:t>
+            </w:r>
+          </w:p>
+          <w:p>
+            <w:pPr>
+              <w:numPr>
+                <w:ilvl w:val="0"/>
+                <w:numId w:val="3"/>
+              </w:numPr>
+              <w:jc w:val="both"/>
+              <w:rPr>
+                <w:sz w:val="20"/>
+                <w:szCs w:val="20"/>
+              </w:rPr>
+            </w:pPr>
+            <w:r>
+              <w:rPr>
+                <w:sz w:val="20"/>
+                <w:szCs w:val="20"/>
+              </w:rPr>
+              <w:t xml:space="preserve">Ayudaremos a más estudiantes como nosotros, para que puedan nivelar sus conocimientos de </w:t>
+            </w:r>
+            <w:proofErr w:type="gramStart"/>
+            <w:r>
+              <w:rPr>
+                <w:sz w:val="20"/>
+                <w:szCs w:val="20"/>
+              </w:rPr>
+              <w:t>Inglés</w:t>
+            </w:r>
+            <w:proofErr w:type="gramEnd"/>
+            <w:r>
+              <w:rPr>
+                <w:sz w:val="20"/>
+                <w:szCs w:val="20"/>
+              </w:rPr>
+              <w:t>.</w:t>
             </w:r>
           </w:p>
         </w:tc>
@@ -1897,15 +1944,28 @@
                 <w:sz w:val="20"/>
                 <w:szCs w:val="20"/>
               </w:rPr>
-              <w:t xml:space="preserve"> Algunos factores externos que podrían dificultar el desarrollo del proyecto incluyen la falta de acceso a recursos tecnológicos específicos, problemas de compatibilidad de software y limitaciones de tiempo debido a otras responsabilidades académicas o personales, como los distintos horarios disponibles entre los miembros del equipo, además de que cada miembro estará también realizando su práctica profesional. Estos desafíos podrían </w:t>
-            </w:r>
-            <w:r>
-              <w:rPr>
-                <w:sz w:val="20"/>
-                <w:szCs w:val="20"/>
-              </w:rPr>
-              <w:lastRenderedPageBreak/>
-              <w:t>abordarse mediante la colaboración entre los compañeros de clase y profesores y la gestión efectiva del tiempo para equilibrar las demandas del proyecto con el resto de actividades. Además, establecer un plan de contingencia y tener flexibilidad para adaptarse a los cambios inesperados ayudará a mitigar los efectos de los factores externos que puedan surgir durante el desarrollo del proyecto.</w:t>
+              <w:t xml:space="preserve"> Algunos factores externos que podrían dificultar el desarrollo del proyecto incluyen la falta de acceso a recursos tecnológicos específicos, problemas de compatibilidad de software y limitaciones de tiempo debido a otras responsabilidades académicas o personales, como los distintos horarios disponibles entre los miembros del equipo, además de que cada miembro estará también realizando su práctica profesional. </w:t>
+            </w:r>
+          </w:p>
+          <w:p>
+            <w:pPr>
+              <w:tabs>
+                <w:tab w:val="left" w:pos="720"/>
+              </w:tabs>
+              <w:spacing w:after="240" w:line="240" w:lineRule="auto"/>
+              <w:ind w:left="360"/>
+              <w:jc w:val="both"/>
+              <w:rPr>
+                <w:sz w:val="20"/>
+                <w:szCs w:val="20"/>
+              </w:rPr>
+            </w:pPr>
+            <w:r>
+              <w:rPr>
+                <w:sz w:val="20"/>
+                <w:szCs w:val="20"/>
+              </w:rPr>
+              <w:t>Estos desafíos podrían abordarse mediante la colaboración entre los compañeros de clase y profesores y la gestión efectiva del tiempo para equilibrar las demandas del proyecto con el resto de actividades. Además, establecer un plan de contingencia y tener flexibilidad para adaptarse a los cambios inesperados ayudará a mitigar los efectos de los factores externos que puedan surgir durante el desarrollo del proyecto.</w:t>
             </w:r>
           </w:p>
         </w:tc>
@@ -2120,7 +2180,21 @@
                 <w:sz w:val="20"/>
                 <w:szCs w:val="20"/>
               </w:rPr>
-              <w:t>Ayudar a estudiantes como nosotros para que cuenten con una herramienta extra para aprender mejor el inglés.</w:t>
+              <w:t>Ayudar a estudiantes como nosotros para que cuenten con una herramienta extra para aprender mejor el inglés</w:t>
+            </w:r>
+            <w:r>
+              <w:rPr>
+                <w:sz w:val="20"/>
+                <w:szCs w:val="20"/>
+              </w:rPr>
+              <w:t xml:space="preserve"> y que puedan nivelarse con el resto de sus compañeros</w:t>
+            </w:r>
+            <w:r>
+              <w:rPr>
+                <w:sz w:val="20"/>
+                <w:szCs w:val="20"/>
+              </w:rPr>
+              <w:t>.</w:t>
             </w:r>
           </w:p>
           <w:p>
@@ -2141,7 +2215,28 @@
                 <w:sz w:val="20"/>
                 <w:szCs w:val="20"/>
               </w:rPr>
-              <w:t>Mejorar el perfil profesional de cada uno de los estudiantes que quieran utilizar nuestra plataforma</w:t>
+              <w:t xml:space="preserve">Mejorar el perfil profesional de cada uno de los estudiantes que </w:t>
+            </w:r>
+            <w:r>
+              <w:rPr>
+                <w:sz w:val="20"/>
+                <w:szCs w:val="20"/>
+              </w:rPr>
+              <w:t>deseen</w:t>
+            </w:r>
+            <w:r>
+              <w:rPr>
+                <w:sz w:val="20"/>
+                <w:szCs w:val="20"/>
+              </w:rPr>
+              <w:t xml:space="preserve"> utilizar nuestra plataforma</w:t>
+            </w:r>
+            <w:r>
+              <w:rPr>
+                <w:sz w:val="20"/>
+                <w:szCs w:val="20"/>
+              </w:rPr>
+              <w:t>.</w:t>
             </w:r>
           </w:p>
           <w:p>
@@ -2309,6 +2404,35 @@
                 <w:szCs w:val="20"/>
               </w:rPr>
               <w:t>Utilizar videos, simulaciones y ejercicios interactivos para enriquecer el proceso de aprendizaje, haciendo uso de tecnologías modernas que potencien la experiencia del usuario.</w:t>
+            </w:r>
+          </w:p>
+          <w:p>
+            <w:pPr>
+              <w:numPr>
+                <w:ilvl w:val="0"/>
+                <w:numId w:val="1"/>
+              </w:numPr>
+              <w:spacing w:after="0"/>
+              <w:jc w:val="both"/>
+              <w:rPr>
+                <w:sz w:val="20"/>
+                <w:szCs w:val="20"/>
+              </w:rPr>
+            </w:pPr>
+            <w:r>
+              <w:rPr>
+                <w:b/>
+                <w:sz w:val="20"/>
+                <w:szCs w:val="20"/>
+              </w:rPr>
+              <w:t>Implementar una vista de profesor:</w:t>
+            </w:r>
+            <w:r>
+              <w:rPr>
+                <w:sz w:val="20"/>
+                <w:szCs w:val="20"/>
+              </w:rPr>
+              <w:t xml:space="preserve"> Los profesores de cada sección podrán realizar el seguimiento de las actividades completadas por sus alumnos, además de ver un resumen estadístico.</w:t>
             </w:r>
           </w:p>
           <w:p>
@@ -2648,36 +2772,20 @@
     </w:p>
     <w:p>
       <w:pPr>
-        <w:spacing w:after="0" w:line="240" w:lineRule="auto"/>
-        <w:jc w:val="both"/>
         <w:rPr>
           <w:b/>
           <w:sz w:val="24"/>
           <w:szCs w:val="24"/>
         </w:rPr>
       </w:pPr>
-    </w:p>
-    <w:p>
-      <w:pPr>
-        <w:spacing w:after="0" w:line="240" w:lineRule="auto"/>
-        <w:jc w:val="both"/>
+      <w:r>
         <w:rPr>
           <w:b/>
           <w:sz w:val="24"/>
           <w:szCs w:val="24"/>
         </w:rPr>
-      </w:pPr>
-    </w:p>
-    <w:p>
-      <w:pPr>
-        <w:spacing w:after="0" w:line="240" w:lineRule="auto"/>
-        <w:jc w:val="both"/>
-        <w:rPr>
-          <w:b/>
-          <w:sz w:val="24"/>
-          <w:szCs w:val="24"/>
-        </w:rPr>
-      </w:pPr>
+        <w:br w:type="page"/>
+      </w:r>
     </w:p>
     <w:tbl>
       <w:tblPr>
@@ -2724,6 +2832,7 @@
                 <w:sz w:val="28"/>
                 <w:szCs w:val="28"/>
               </w:rPr>
+              <w:lastRenderedPageBreak/>
               <w:t>6. Evidencias</w:t>
             </w:r>
           </w:p>
@@ -2986,7 +3095,6 @@
               <w:jc w:val="both"/>
             </w:pPr>
             <w:r>
-              <w:lastRenderedPageBreak/>
               <w:t>Avance</w:t>
             </w:r>
           </w:p>
@@ -3254,7 +3362,15 @@
               <w:jc w:val="both"/>
             </w:pPr>
             <w:r>
-              <w:t>Nos permite presentar nuestras habilidades lingüísticas en Inglés y además, un informe ejecutivo es necesario para darle más formalidad a la entrega.</w:t>
+              <w:t xml:space="preserve">Nos permite presentar nuestras habilidades lingüísticas en </w:t>
+            </w:r>
+            <w:proofErr w:type="gramStart"/>
+            <w:r>
+              <w:t>Inglés</w:t>
+            </w:r>
+            <w:proofErr w:type="gramEnd"/>
+            <w:r>
+              <w:t xml:space="preserve"> y además, un informe ejecutivo es necesario para darle más formalidad a la entrega.</w:t>
             </w:r>
           </w:p>
         </w:tc>
@@ -3494,6 +3610,7 @@
               <w:jc w:val="both"/>
             </w:pPr>
             <w:r>
+              <w:lastRenderedPageBreak/>
               <w:t>Final</w:t>
             </w:r>
           </w:p>
@@ -3721,7 +3838,6 @@
               <w:jc w:val="both"/>
             </w:pPr>
             <w:r>
-              <w:lastRenderedPageBreak/>
               <w:t>Avance</w:t>
             </w:r>
           </w:p>
@@ -4036,9 +4152,6 @@
               <w:spacing w:after="0" w:line="240" w:lineRule="auto"/>
               <w:jc w:val="both"/>
             </w:pPr>
-            <w:r>
-              <w:t>Final</w:t>
-            </w:r>
           </w:p>
         </w:tc>
         <w:tc>
@@ -4061,9 +4174,6 @@
               <w:spacing w:after="0" w:line="240" w:lineRule="auto"/>
               <w:jc w:val="both"/>
             </w:pPr>
-            <w:r>
-              <w:t>Planillas de Evaluación Fase 1, Avance Fase 2, Final Fase 2 y Fase 3</w:t>
-            </w:r>
           </w:p>
         </w:tc>
         <w:tc>
@@ -4112,6 +4222,28 @@
         </w:tc>
       </w:tr>
     </w:tbl>
+    <w:p>
+      <w:pPr>
+        <w:spacing w:after="0" w:line="360" w:lineRule="auto"/>
+        <w:jc w:val="both"/>
+        <w:rPr>
+          <w:b/>
+          <w:sz w:val="24"/>
+          <w:szCs w:val="24"/>
+        </w:rPr>
+      </w:pPr>
+    </w:p>
+    <w:p>
+      <w:pPr>
+        <w:spacing w:after="0" w:line="360" w:lineRule="auto"/>
+        <w:jc w:val="both"/>
+        <w:rPr>
+          <w:b/>
+          <w:sz w:val="24"/>
+          <w:szCs w:val="24"/>
+        </w:rPr>
+      </w:pPr>
+    </w:p>
     <w:p>
       <w:pPr>
         <w:spacing w:after="0" w:line="360" w:lineRule="auto"/>
@@ -4278,6 +4410,7 @@
                 <w:sz w:val="28"/>
                 <w:szCs w:val="28"/>
               </w:rPr>
+              <w:lastRenderedPageBreak/>
               <w:t>7. Plan de Trabajo</w:t>
             </w:r>
           </w:p>
@@ -4408,7 +4541,6 @@
                 <w:sz w:val="18"/>
                 <w:szCs w:val="18"/>
               </w:rPr>
-              <w:lastRenderedPageBreak/>
               <w:t>Competencia o unidades de competencias</w:t>
             </w:r>
           </w:p>
@@ -5302,6 +5434,7 @@
                 <w:sz w:val="18"/>
                 <w:szCs w:val="18"/>
               </w:rPr>
+              <w:lastRenderedPageBreak/>
               <w:t>Desarrollar una solución de software utilizando técnicas que permitan sistematizar el proceso</w:t>
             </w:r>
           </w:p>
@@ -5318,7 +5451,6 @@
                 <w:sz w:val="18"/>
                 <w:szCs w:val="18"/>
               </w:rPr>
-              <w:lastRenderedPageBreak/>
               <w:t>de desarrollo.</w:t>
             </w:r>
           </w:p>
@@ -6385,7 +6517,23 @@
                 <w:sz w:val="18"/>
                 <w:szCs w:val="18"/>
               </w:rPr>
-              <w:t>- Debemos tener todos una visión clara del sistema, evitando inconsistencias.</w:t>
+              <w:t xml:space="preserve">- Debemos tener </w:t>
+            </w:r>
+            <w:proofErr w:type="gramStart"/>
+            <w:r>
+              <w:rPr>
+                <w:sz w:val="18"/>
+                <w:szCs w:val="18"/>
+              </w:rPr>
+              <w:t>todos una visión clara</w:t>
+            </w:r>
+            <w:proofErr w:type="gramEnd"/>
+            <w:r>
+              <w:rPr>
+                <w:sz w:val="18"/>
+                <w:szCs w:val="18"/>
+              </w:rPr>
+              <w:t xml:space="preserve"> del sistema, evitando inconsistencias.</w:t>
             </w:r>
           </w:p>
         </w:tc>
@@ -6411,7 +6559,15 @@
                 <w:sz w:val="18"/>
                 <w:szCs w:val="18"/>
               </w:rPr>
-              <w:t>Desarrollar una solución de software utilizando técnicas que permitan sistematizar el proceso</w:t>
+              <w:t xml:space="preserve">Desarrollar una solución de software utilizando técnicas que permitan </w:t>
+            </w:r>
+            <w:r>
+              <w:rPr>
+                <w:sz w:val="18"/>
+                <w:szCs w:val="18"/>
+              </w:rPr>
+              <w:lastRenderedPageBreak/>
+              <w:t>sistematizar el proceso</w:t>
             </w:r>
           </w:p>
           <w:p>
@@ -6457,6 +6613,7 @@
                 <w:sz w:val="18"/>
                 <w:szCs w:val="18"/>
               </w:rPr>
+              <w:lastRenderedPageBreak/>
               <w:t>Plataforma Web Funcional</w:t>
             </w:r>
           </w:p>
@@ -6617,6 +6774,7 @@
                 <w:sz w:val="18"/>
                 <w:szCs w:val="18"/>
               </w:rPr>
+              <w:lastRenderedPageBreak/>
               <w:t>- Contamos con herramientas gratis para llevar a cabo todo el desarrollo.</w:t>
             </w:r>
           </w:p>
@@ -6718,7 +6876,23 @@
                 <w:sz w:val="18"/>
                 <w:szCs w:val="18"/>
               </w:rPr>
-              <w:t>Diagrama que describe la estructura y organización dentro de nuestros sistema.</w:t>
+              <w:t xml:space="preserve">Diagrama que describe la estructura y organización dentro de </w:t>
+            </w:r>
+            <w:proofErr w:type="gramStart"/>
+            <w:r>
+              <w:rPr>
+                <w:sz w:val="18"/>
+                <w:szCs w:val="18"/>
+              </w:rPr>
+              <w:t>nuestros sistema</w:t>
+            </w:r>
+            <w:proofErr w:type="gramEnd"/>
+            <w:r>
+              <w:rPr>
+                <w:sz w:val="18"/>
+                <w:szCs w:val="18"/>
+              </w:rPr>
+              <w:t>.</w:t>
             </w:r>
           </w:p>
         </w:tc>
@@ -7283,7 +7457,15 @@
                 <w:sz w:val="18"/>
                 <w:szCs w:val="18"/>
               </w:rPr>
-              <w:t>Desarrollar la transformación de grandes volúmenes de datos para la obtención de información</w:t>
+              <w:t xml:space="preserve">Desarrollar la transformación de grandes volúmenes de datos para la </w:t>
+            </w:r>
+            <w:r>
+              <w:rPr>
+                <w:sz w:val="18"/>
+                <w:szCs w:val="18"/>
+              </w:rPr>
+              <w:lastRenderedPageBreak/>
+              <w:t>obtención de información</w:t>
             </w:r>
           </w:p>
           <w:p>
@@ -7329,6 +7511,7 @@
                 <w:sz w:val="18"/>
                 <w:szCs w:val="18"/>
               </w:rPr>
+              <w:lastRenderedPageBreak/>
               <w:t>Visualización de Datos  (modelos estadísticos)</w:t>
             </w:r>
           </w:p>
@@ -7457,7 +7640,15 @@
                 <w:sz w:val="18"/>
                 <w:szCs w:val="18"/>
               </w:rPr>
-              <w:t>- Complejidad en la interpretación de los resultados y su integración en el sistema.</w:t>
+              <w:t xml:space="preserve">- Complejidad en la interpretación de los resultados y su </w:t>
+            </w:r>
+            <w:r>
+              <w:rPr>
+                <w:sz w:val="18"/>
+                <w:szCs w:val="18"/>
+              </w:rPr>
+              <w:lastRenderedPageBreak/>
+              <w:t>integración en el sistema.</w:t>
             </w:r>
           </w:p>
         </w:tc>
@@ -7599,7 +7790,7 @@
           <w:szCs w:val="24"/>
         </w:rPr>
       </w:pPr>
-      <w:hyperlink r:id="rId9">
+      <w:hyperlink r:id="rId8">
         <w:r>
           <w:rPr>
             <w:b/>
@@ -7637,7 +7828,7 @@
                     <pic:cNvPicPr preferRelativeResize="0"/>
                   </pic:nvPicPr>
                   <pic:blipFill>
-                    <a:blip r:embed="rId10"/>
+                    <a:blip r:embed="rId9"/>
                     <a:srcRect/>
                     <a:stretch>
                       <a:fillRect/>
@@ -7677,7 +7868,7 @@
       </w:pPr>
     </w:p>
     <w:sectPr>
-      <w:headerReference w:type="default" r:id="rId11"/>
+      <w:headerReference w:type="default" r:id="rId10"/>
       <w:pgSz w:w="11906" w:h="16838"/>
       <w:pgMar w:top="1417" w:right="1701" w:bottom="1417" w:left="1701" w:header="708" w:footer="708" w:gutter="0"/>
       <w:pgNumType w:start="1"/>
@@ -9387,9 +9578,7 @@
       <w:tblStyleRowBandSize w:val="1"/>
       <w:tblStyleColBandSize w:val="1"/>
       <w:tblCellMar>
-        <w:top w:w="0" w:type="dxa"/>
         <w:left w:w="108" w:type="dxa"/>
-        <w:bottom w:w="0" w:type="dxa"/>
         <w:right w:w="108" w:type="dxa"/>
       </w:tblCellMar>
     </w:tblPr>
@@ -9400,9 +9589,7 @@
       <w:tblStyleRowBandSize w:val="1"/>
       <w:tblStyleColBandSize w:val="1"/>
       <w:tblCellMar>
-        <w:top w:w="0" w:type="dxa"/>
         <w:left w:w="108" w:type="dxa"/>
-        <w:bottom w:w="0" w:type="dxa"/>
         <w:right w:w="108" w:type="dxa"/>
       </w:tblCellMar>
     </w:tblPr>
@@ -9413,9 +9600,7 @@
       <w:tblStyleRowBandSize w:val="1"/>
       <w:tblStyleColBandSize w:val="1"/>
       <w:tblCellMar>
-        <w:top w:w="0" w:type="dxa"/>
         <w:left w:w="108" w:type="dxa"/>
-        <w:bottom w:w="0" w:type="dxa"/>
         <w:right w:w="108" w:type="dxa"/>
       </w:tblCellMar>
     </w:tblPr>
@@ -9426,9 +9611,7 @@
       <w:tblStyleRowBandSize w:val="1"/>
       <w:tblStyleColBandSize w:val="1"/>
       <w:tblCellMar>
-        <w:top w:w="0" w:type="dxa"/>
         <w:left w:w="108" w:type="dxa"/>
-        <w:bottom w:w="0" w:type="dxa"/>
         <w:right w:w="108" w:type="dxa"/>
       </w:tblCellMar>
     </w:tblPr>
@@ -9439,9 +9622,7 @@
       <w:tblStyleRowBandSize w:val="1"/>
       <w:tblStyleColBandSize w:val="1"/>
       <w:tblCellMar>
-        <w:top w:w="0" w:type="dxa"/>
         <w:left w:w="108" w:type="dxa"/>
-        <w:bottom w:w="0" w:type="dxa"/>
         <w:right w:w="108" w:type="dxa"/>
       </w:tblCellMar>
     </w:tblPr>
@@ -9452,9 +9633,7 @@
       <w:tblStyleRowBandSize w:val="1"/>
       <w:tblStyleColBandSize w:val="1"/>
       <w:tblCellMar>
-        <w:top w:w="0" w:type="dxa"/>
         <w:left w:w="108" w:type="dxa"/>
-        <w:bottom w:w="0" w:type="dxa"/>
         <w:right w:w="108" w:type="dxa"/>
       </w:tblCellMar>
     </w:tblPr>
@@ -9465,9 +9644,7 @@
       <w:tblStyleRowBandSize w:val="1"/>
       <w:tblStyleColBandSize w:val="1"/>
       <w:tblCellMar>
-        <w:top w:w="0" w:type="dxa"/>
         <w:left w:w="108" w:type="dxa"/>
-        <w:bottom w:w="0" w:type="dxa"/>
         <w:right w:w="108" w:type="dxa"/>
       </w:tblCellMar>
     </w:tblPr>
@@ -9478,9 +9655,7 @@
       <w:tblStyleRowBandSize w:val="1"/>
       <w:tblStyleColBandSize w:val="1"/>
       <w:tblCellMar>
-        <w:top w:w="0" w:type="dxa"/>
         <w:left w:w="108" w:type="dxa"/>
-        <w:bottom w:w="0" w:type="dxa"/>
         <w:right w:w="108" w:type="dxa"/>
       </w:tblCellMar>
     </w:tblPr>
@@ -9491,9 +9666,7 @@
       <w:tblStyleRowBandSize w:val="1"/>
       <w:tblStyleColBandSize w:val="1"/>
       <w:tblCellMar>
-        <w:top w:w="0" w:type="dxa"/>
         <w:left w:w="108" w:type="dxa"/>
-        <w:bottom w:w="0" w:type="dxa"/>
         <w:right w:w="108" w:type="dxa"/>
       </w:tblCellMar>
     </w:tblPr>
@@ -9504,9 +9677,7 @@
       <w:tblStyleRowBandSize w:val="1"/>
       <w:tblStyleColBandSize w:val="1"/>
       <w:tblCellMar>
-        <w:top w:w="0" w:type="dxa"/>
         <w:left w:w="108" w:type="dxa"/>
-        <w:bottom w:w="0" w:type="dxa"/>
         <w:right w:w="108" w:type="dxa"/>
       </w:tblCellMar>
     </w:tblPr>
@@ -9517,9 +9688,7 @@
       <w:tblStyleRowBandSize w:val="1"/>
       <w:tblStyleColBandSize w:val="1"/>
       <w:tblCellMar>
-        <w:top w:w="0" w:type="dxa"/>
         <w:left w:w="108" w:type="dxa"/>
-        <w:bottom w:w="0" w:type="dxa"/>
         <w:right w:w="108" w:type="dxa"/>
       </w:tblCellMar>
     </w:tblPr>
@@ -9530,9 +9699,7 @@
       <w:tblStyleRowBandSize w:val="1"/>
       <w:tblStyleColBandSize w:val="1"/>
       <w:tblCellMar>
-        <w:top w:w="0" w:type="dxa"/>
         <w:left w:w="108" w:type="dxa"/>
-        <w:bottom w:w="0" w:type="dxa"/>
         <w:right w:w="108" w:type="dxa"/>
       </w:tblCellMar>
     </w:tblPr>
@@ -9543,9 +9710,7 @@
       <w:tblStyleRowBandSize w:val="1"/>
       <w:tblStyleColBandSize w:val="1"/>
       <w:tblCellMar>
-        <w:top w:w="0" w:type="dxa"/>
         <w:left w:w="108" w:type="dxa"/>
-        <w:bottom w:w="0" w:type="dxa"/>
         <w:right w:w="108" w:type="dxa"/>
       </w:tblCellMar>
     </w:tblPr>
@@ -9556,9 +9721,7 @@
       <w:tblStyleRowBandSize w:val="1"/>
       <w:tblStyleColBandSize w:val="1"/>
       <w:tblCellMar>
-        <w:top w:w="0" w:type="dxa"/>
         <w:left w:w="108" w:type="dxa"/>
-        <w:bottom w:w="0" w:type="dxa"/>
         <w:right w:w="108" w:type="dxa"/>
       </w:tblCellMar>
     </w:tblPr>
@@ -9569,9 +9732,7 @@
       <w:tblStyleRowBandSize w:val="1"/>
       <w:tblStyleColBandSize w:val="1"/>
       <w:tblCellMar>
-        <w:top w:w="0" w:type="dxa"/>
         <w:left w:w="108" w:type="dxa"/>
-        <w:bottom w:w="0" w:type="dxa"/>
         <w:right w:w="108" w:type="dxa"/>
       </w:tblCellMar>
     </w:tblPr>
@@ -9582,9 +9743,7 @@
       <w:tblStyleRowBandSize w:val="1"/>
       <w:tblStyleColBandSize w:val="1"/>
       <w:tblCellMar>
-        <w:top w:w="0" w:type="dxa"/>
         <w:left w:w="108" w:type="dxa"/>
-        <w:bottom w:w="0" w:type="dxa"/>
         <w:right w:w="108" w:type="dxa"/>
       </w:tblCellMar>
     </w:tblPr>
@@ -9595,9 +9754,7 @@
       <w:tblStyleRowBandSize w:val="1"/>
       <w:tblStyleColBandSize w:val="1"/>
       <w:tblCellMar>
-        <w:top w:w="0" w:type="dxa"/>
         <w:left w:w="108" w:type="dxa"/>
-        <w:bottom w:w="0" w:type="dxa"/>
         <w:right w:w="108" w:type="dxa"/>
       </w:tblCellMar>
     </w:tblPr>
@@ -9608,9 +9765,7 @@
       <w:tblStyleRowBandSize w:val="1"/>
       <w:tblStyleColBandSize w:val="1"/>
       <w:tblCellMar>
-        <w:top w:w="0" w:type="dxa"/>
         <w:left w:w="108" w:type="dxa"/>
-        <w:bottom w:w="0" w:type="dxa"/>
         <w:right w:w="108" w:type="dxa"/>
       </w:tblCellMar>
     </w:tblPr>
@@ -9621,9 +9776,7 @@
       <w:tblStyleRowBandSize w:val="1"/>
       <w:tblStyleColBandSize w:val="1"/>
       <w:tblCellMar>
-        <w:top w:w="0" w:type="dxa"/>
         <w:left w:w="108" w:type="dxa"/>
-        <w:bottom w:w="0" w:type="dxa"/>
         <w:right w:w="108" w:type="dxa"/>
       </w:tblCellMar>
     </w:tblPr>
@@ -9634,9 +9787,7 @@
       <w:tblStyleRowBandSize w:val="1"/>
       <w:tblStyleColBandSize w:val="1"/>
       <w:tblCellMar>
-        <w:top w:w="0" w:type="dxa"/>
         <w:left w:w="108" w:type="dxa"/>
-        <w:bottom w:w="0" w:type="dxa"/>
         <w:right w:w="108" w:type="dxa"/>
       </w:tblCellMar>
     </w:tblPr>
@@ -9647,9 +9798,7 @@
       <w:tblStyleRowBandSize w:val="1"/>
       <w:tblStyleColBandSize w:val="1"/>
       <w:tblCellMar>
-        <w:top w:w="0" w:type="dxa"/>
         <w:left w:w="108" w:type="dxa"/>
-        <w:bottom w:w="0" w:type="dxa"/>
         <w:right w:w="108" w:type="dxa"/>
       </w:tblCellMar>
     </w:tblPr>
@@ -9660,9 +9809,7 @@
       <w:tblStyleRowBandSize w:val="1"/>
       <w:tblStyleColBandSize w:val="1"/>
       <w:tblCellMar>
-        <w:top w:w="0" w:type="dxa"/>
         <w:left w:w="108" w:type="dxa"/>
-        <w:bottom w:w="0" w:type="dxa"/>
         <w:right w:w="108" w:type="dxa"/>
       </w:tblCellMar>
     </w:tblPr>
@@ -9673,9 +9820,7 @@
       <w:tblStyleRowBandSize w:val="1"/>
       <w:tblStyleColBandSize w:val="1"/>
       <w:tblCellMar>
-        <w:top w:w="0" w:type="dxa"/>
         <w:left w:w="108" w:type="dxa"/>
-        <w:bottom w:w="0" w:type="dxa"/>
         <w:right w:w="108" w:type="dxa"/>
       </w:tblCellMar>
     </w:tblPr>
@@ -9686,9 +9831,7 @@
       <w:tblStyleRowBandSize w:val="1"/>
       <w:tblStyleColBandSize w:val="1"/>
       <w:tblCellMar>
-        <w:top w:w="0" w:type="dxa"/>
         <w:left w:w="108" w:type="dxa"/>
-        <w:bottom w:w="0" w:type="dxa"/>
         <w:right w:w="108" w:type="dxa"/>
       </w:tblCellMar>
     </w:tblPr>
@@ -9699,9 +9842,7 @@
       <w:tblStyleRowBandSize w:val="1"/>
       <w:tblStyleColBandSize w:val="1"/>
       <w:tblCellMar>
-        <w:top w:w="0" w:type="dxa"/>
         <w:left w:w="108" w:type="dxa"/>
-        <w:bottom w:w="0" w:type="dxa"/>
         <w:right w:w="108" w:type="dxa"/>
       </w:tblCellMar>
     </w:tblPr>
@@ -9712,9 +9853,7 @@
       <w:tblStyleRowBandSize w:val="1"/>
       <w:tblStyleColBandSize w:val="1"/>
       <w:tblCellMar>
-        <w:top w:w="0" w:type="dxa"/>
         <w:left w:w="108" w:type="dxa"/>
-        <w:bottom w:w="0" w:type="dxa"/>
         <w:right w:w="108" w:type="dxa"/>
       </w:tblCellMar>
     </w:tblPr>
@@ -9725,9 +9864,7 @@
       <w:tblStyleRowBandSize w:val="1"/>
       <w:tblStyleColBandSize w:val="1"/>
       <w:tblCellMar>
-        <w:top w:w="0" w:type="dxa"/>
         <w:left w:w="108" w:type="dxa"/>
-        <w:bottom w:w="0" w:type="dxa"/>
         <w:right w:w="108" w:type="dxa"/>
       </w:tblCellMar>
     </w:tblPr>
@@ -9738,9 +9875,7 @@
       <w:tblStyleRowBandSize w:val="1"/>
       <w:tblStyleColBandSize w:val="1"/>
       <w:tblCellMar>
-        <w:top w:w="0" w:type="dxa"/>
         <w:left w:w="108" w:type="dxa"/>
-        <w:bottom w:w="0" w:type="dxa"/>
         <w:right w:w="108" w:type="dxa"/>
       </w:tblCellMar>
     </w:tblPr>
@@ -9751,9 +9886,7 @@
       <w:tblStyleRowBandSize w:val="1"/>
       <w:tblStyleColBandSize w:val="1"/>
       <w:tblCellMar>
-        <w:top w:w="0" w:type="dxa"/>
         <w:left w:w="108" w:type="dxa"/>
-        <w:bottom w:w="0" w:type="dxa"/>
         <w:right w:w="108" w:type="dxa"/>
       </w:tblCellMar>
     </w:tblPr>
@@ -9764,9 +9897,7 @@
       <w:tblStyleRowBandSize w:val="1"/>
       <w:tblStyleColBandSize w:val="1"/>
       <w:tblCellMar>
-        <w:top w:w="0" w:type="dxa"/>
         <w:left w:w="108" w:type="dxa"/>
-        <w:bottom w:w="0" w:type="dxa"/>
         <w:right w:w="108" w:type="dxa"/>
       </w:tblCellMar>
     </w:tblPr>
@@ -9777,9 +9908,7 @@
       <w:tblStyleRowBandSize w:val="1"/>
       <w:tblStyleColBandSize w:val="1"/>
       <w:tblCellMar>
-        <w:top w:w="0" w:type="dxa"/>
         <w:left w:w="108" w:type="dxa"/>
-        <w:bottom w:w="0" w:type="dxa"/>
         <w:right w:w="108" w:type="dxa"/>
       </w:tblCellMar>
     </w:tblPr>
@@ -9790,9 +9919,7 @@
       <w:tblStyleRowBandSize w:val="1"/>
       <w:tblStyleColBandSize w:val="1"/>
       <w:tblCellMar>
-        <w:top w:w="0" w:type="dxa"/>
         <w:left w:w="108" w:type="dxa"/>
-        <w:bottom w:w="0" w:type="dxa"/>
         <w:right w:w="108" w:type="dxa"/>
       </w:tblCellMar>
     </w:tblPr>
@@ -9803,9 +9930,7 @@
       <w:tblStyleRowBandSize w:val="1"/>
       <w:tblStyleColBandSize w:val="1"/>
       <w:tblCellMar>
-        <w:top w:w="0" w:type="dxa"/>
         <w:left w:w="108" w:type="dxa"/>
-        <w:bottom w:w="0" w:type="dxa"/>
         <w:right w:w="108" w:type="dxa"/>
       </w:tblCellMar>
     </w:tblPr>

</xml_diff>